<commit_message>
Add link for deleting previous commits
</commit_message>
<xml_diff>
--- a/Tutorials/GitHub and RStudio.docx
+++ b/Tutorials/GitHub and RStudio.docx
@@ -18,19 +18,8 @@
           <w:sz w:val="40"/>
           <w:szCs w:val="40"/>
         </w:rPr>
-        <w:t xml:space="preserve">GitHub and </w:t>
-      </w:r>
-      <w:proofErr w:type="spellStart"/>
-      <w:r>
-        <w:rPr>
-          <w:rFonts w:ascii="Times New Roman" w:hAnsi="Times New Roman" w:cs="Times New Roman"/>
-          <w:b/>
-          <w:sz w:val="40"/>
-          <w:szCs w:val="40"/>
-        </w:rPr>
-        <w:t>RStudio</w:t>
-      </w:r>
-      <w:proofErr w:type="spellEnd"/>
+        <w:t>GitHub and RStudio</w:t>
+      </w:r>
     </w:p>
     <w:p>
       <w:pPr>
@@ -104,25 +93,7 @@
           <w:sz w:val="24"/>
           <w:szCs w:val="24"/>
         </w:rPr>
-        <w:t xml:space="preserve">(I modified a lot of instructions from these websites—the former is super extensive and helpful, the latter is a little </w:t>
-      </w:r>
-      <w:proofErr w:type="gramStart"/>
-      <w:r>
-        <w:rPr>
-          <w:rFonts w:ascii="Times New Roman" w:hAnsi="Times New Roman" w:cs="Times New Roman"/>
-          <w:sz w:val="24"/>
-          <w:szCs w:val="24"/>
-        </w:rPr>
-        <w:t>more brief</w:t>
-      </w:r>
-      <w:proofErr w:type="gramEnd"/>
-      <w:r>
-        <w:rPr>
-          <w:rFonts w:ascii="Times New Roman" w:hAnsi="Times New Roman" w:cs="Times New Roman"/>
-          <w:sz w:val="24"/>
-          <w:szCs w:val="24"/>
-        </w:rPr>
-        <w:t xml:space="preserve"> but has the basics.)</w:t>
+        <w:t>(I modified a lot of instructions from these websites—the former is super extensive and helpful, the latter is a little more brief but has the basics.)</w:t>
       </w:r>
     </w:p>
     <w:p>
@@ -141,39 +112,8 @@
           <w:sz w:val="32"/>
           <w:szCs w:val="32"/>
         </w:rPr>
-        <w:t xml:space="preserve">Install </w:t>
-      </w:r>
-      <w:proofErr w:type="spellStart"/>
-      <w:r>
-        <w:rPr>
-          <w:rFonts w:ascii="Times New Roman" w:hAnsi="Times New Roman" w:cs="Times New Roman"/>
-          <w:i/>
-          <w:sz w:val="32"/>
-          <w:szCs w:val="32"/>
-        </w:rPr>
-        <w:t>Git</w:t>
-      </w:r>
-      <w:proofErr w:type="spellEnd"/>
-      <w:r>
-        <w:rPr>
-          <w:rFonts w:ascii="Times New Roman" w:hAnsi="Times New Roman" w:cs="Times New Roman"/>
-          <w:i/>
-          <w:sz w:val="32"/>
-          <w:szCs w:val="32"/>
-        </w:rPr>
-        <w:t xml:space="preserve"> and interface with </w:t>
-      </w:r>
-      <w:proofErr w:type="spellStart"/>
-      <w:r>
-        <w:rPr>
-          <w:rFonts w:ascii="Times New Roman" w:hAnsi="Times New Roman" w:cs="Times New Roman"/>
-          <w:i/>
-          <w:sz w:val="32"/>
-          <w:szCs w:val="32"/>
-        </w:rPr>
-        <w:t>RStudio</w:t>
-      </w:r>
-      <w:proofErr w:type="spellEnd"/>
+        <w:t>Install Git and interface with RStudio</w:t>
+      </w:r>
     </w:p>
     <w:p>
       <w:pPr>
@@ -194,43 +134,7 @@
           <w:sz w:val="24"/>
           <w:szCs w:val="24"/>
         </w:rPr>
-        <w:t xml:space="preserve">In order to use GitHub with </w:t>
-      </w:r>
-      <w:proofErr w:type="spellStart"/>
-      <w:r>
-        <w:rPr>
-          <w:rFonts w:ascii="Times New Roman" w:hAnsi="Times New Roman" w:cs="Times New Roman"/>
-          <w:sz w:val="24"/>
-          <w:szCs w:val="24"/>
-        </w:rPr>
-        <w:t>RStudio</w:t>
-      </w:r>
-      <w:proofErr w:type="spellEnd"/>
-      <w:r>
-        <w:rPr>
-          <w:rFonts w:ascii="Times New Roman" w:hAnsi="Times New Roman" w:cs="Times New Roman"/>
-          <w:sz w:val="24"/>
-          <w:szCs w:val="24"/>
-        </w:rPr>
-        <w:t xml:space="preserve">, you have to install </w:t>
-      </w:r>
-      <w:proofErr w:type="spellStart"/>
-      <w:r>
-        <w:rPr>
-          <w:rFonts w:ascii="Times New Roman" w:hAnsi="Times New Roman" w:cs="Times New Roman"/>
-          <w:sz w:val="24"/>
-          <w:szCs w:val="24"/>
-        </w:rPr>
-        <w:t>Git</w:t>
-      </w:r>
-      <w:proofErr w:type="spellEnd"/>
-      <w:r>
-        <w:rPr>
-          <w:rFonts w:ascii="Times New Roman" w:hAnsi="Times New Roman" w:cs="Times New Roman"/>
-          <w:sz w:val="24"/>
-          <w:szCs w:val="24"/>
-        </w:rPr>
-        <w:t xml:space="preserve">. For Windows and OS X: </w:t>
+        <w:t xml:space="preserve">In order to use GitHub with RStudio, you have to install Git. For Windows and OS X: </w:t>
       </w:r>
       <w:hyperlink r:id="rId7" w:history="1">
         <w:r>
@@ -271,51 +175,15 @@
           <w:sz w:val="24"/>
           <w:szCs w:val="24"/>
         </w:rPr>
-        <w:t xml:space="preserve">Go to Tools -&gt; Global Options. Click the </w:t>
-      </w:r>
-      <w:proofErr w:type="spellStart"/>
-      <w:r>
-        <w:rPr>
-          <w:rFonts w:ascii="Times New Roman" w:hAnsi="Times New Roman" w:cs="Times New Roman"/>
-          <w:sz w:val="24"/>
-          <w:szCs w:val="24"/>
-        </w:rPr>
-        <w:t>Git</w:t>
-      </w:r>
-      <w:proofErr w:type="spellEnd"/>
-      <w:r>
-        <w:rPr>
-          <w:rFonts w:ascii="Times New Roman" w:hAnsi="Times New Roman" w:cs="Times New Roman"/>
-          <w:sz w:val="24"/>
-          <w:szCs w:val="24"/>
-        </w:rPr>
-        <w:t xml:space="preserve">/SVN option on the left. Check the box for </w:t>
-      </w:r>
-      <w:r>
-        <w:rPr>
-          <w:rFonts w:ascii="Times New Roman" w:hAnsi="Times New Roman" w:cs="Times New Roman"/>
-          <w:sz w:val="24"/>
-          <w:szCs w:val="24"/>
-        </w:rPr>
-        <w:t xml:space="preserve">Enable version control interface for </w:t>
-      </w:r>
-      <w:proofErr w:type="spellStart"/>
-      <w:r>
-        <w:rPr>
-          <w:rFonts w:ascii="Times New Roman" w:hAnsi="Times New Roman" w:cs="Times New Roman"/>
-          <w:sz w:val="24"/>
-          <w:szCs w:val="24"/>
-        </w:rPr>
-        <w:t>RStudio</w:t>
-      </w:r>
-      <w:proofErr w:type="spellEnd"/>
-      <w:r>
-        <w:rPr>
-          <w:rFonts w:ascii="Times New Roman" w:hAnsi="Times New Roman" w:cs="Times New Roman"/>
-          <w:sz w:val="24"/>
-          <w:szCs w:val="24"/>
-        </w:rPr>
-        <w:t xml:space="preserve"> projects</w:t>
+        <w:t xml:space="preserve">Go to Tools -&gt; Global Options. Click the Git/SVN option on the left. Check the box for </w:t>
+      </w:r>
+      <w:r>
+        <w:rPr>
+          <w:rFonts w:ascii="Times New Roman" w:hAnsi="Times New Roman" w:cs="Times New Roman"/>
+          <w:sz w:val="24"/>
+          <w:szCs w:val="24"/>
+        </w:rPr>
+        <w:t>Enable version control interface for RStudio projects</w:t>
       </w:r>
       <w:r>
         <w:rPr>
@@ -353,51 +221,15 @@
           <w:sz w:val="24"/>
           <w:szCs w:val="24"/>
         </w:rPr>
-        <w:t xml:space="preserve">for your </w:t>
-      </w:r>
-      <w:proofErr w:type="spellStart"/>
-      <w:r>
-        <w:rPr>
-          <w:rFonts w:ascii="Times New Roman" w:hAnsi="Times New Roman" w:cs="Times New Roman"/>
-          <w:sz w:val="24"/>
-          <w:szCs w:val="24"/>
-        </w:rPr>
-        <w:t>Git</w:t>
-      </w:r>
-      <w:proofErr w:type="spellEnd"/>
-      <w:r>
-        <w:rPr>
-          <w:rFonts w:ascii="Times New Roman" w:hAnsi="Times New Roman" w:cs="Times New Roman"/>
-          <w:sz w:val="24"/>
-          <w:szCs w:val="24"/>
-        </w:rPr>
-        <w:t xml:space="preserve"> executable. Mine looks like this “</w:t>
-      </w:r>
-      <w:r>
-        <w:rPr>
-          <w:rFonts w:ascii="Times New Roman" w:hAnsi="Times New Roman" w:cs="Times New Roman"/>
-          <w:sz w:val="24"/>
-          <w:szCs w:val="24"/>
-        </w:rPr>
-        <w:t>C:/Program Files/</w:t>
-      </w:r>
-      <w:proofErr w:type="spellStart"/>
-      <w:r>
-        <w:rPr>
-          <w:rFonts w:ascii="Times New Roman" w:hAnsi="Times New Roman" w:cs="Times New Roman"/>
-          <w:sz w:val="24"/>
-          <w:szCs w:val="24"/>
-        </w:rPr>
-        <w:t>Git</w:t>
-      </w:r>
-      <w:proofErr w:type="spellEnd"/>
-      <w:r>
-        <w:rPr>
-          <w:rFonts w:ascii="Times New Roman" w:hAnsi="Times New Roman" w:cs="Times New Roman"/>
-          <w:sz w:val="24"/>
-          <w:szCs w:val="24"/>
-        </w:rPr>
-        <w:t>/bin/git.exe</w:t>
+        <w:t>for your Git executable. Mine looks like this “</w:t>
+      </w:r>
+      <w:r>
+        <w:rPr>
+          <w:rFonts w:ascii="Times New Roman" w:hAnsi="Times New Roman" w:cs="Times New Roman"/>
+          <w:sz w:val="24"/>
+          <w:szCs w:val="24"/>
+        </w:rPr>
+        <w:t>C:/Program Files/Git/bin/git.exe</w:t>
       </w:r>
       <w:r>
         <w:rPr>
@@ -427,43 +259,7 @@
           <w:sz w:val="24"/>
           <w:szCs w:val="24"/>
         </w:rPr>
-        <w:t xml:space="preserve">You should now have a tab labeled </w:t>
-      </w:r>
-      <w:proofErr w:type="spellStart"/>
-      <w:r>
-        <w:rPr>
-          <w:rFonts w:ascii="Times New Roman" w:hAnsi="Times New Roman" w:cs="Times New Roman"/>
-          <w:sz w:val="24"/>
-          <w:szCs w:val="24"/>
-        </w:rPr>
-        <w:t>Git</w:t>
-      </w:r>
-      <w:proofErr w:type="spellEnd"/>
-      <w:r>
-        <w:rPr>
-          <w:rFonts w:ascii="Times New Roman" w:hAnsi="Times New Roman" w:cs="Times New Roman"/>
-          <w:sz w:val="24"/>
-          <w:szCs w:val="24"/>
-        </w:rPr>
-        <w:t xml:space="preserve"> next to Environment and History in your </w:t>
-      </w:r>
-      <w:proofErr w:type="spellStart"/>
-      <w:r>
-        <w:rPr>
-          <w:rFonts w:ascii="Times New Roman" w:hAnsi="Times New Roman" w:cs="Times New Roman"/>
-          <w:sz w:val="24"/>
-          <w:szCs w:val="24"/>
-        </w:rPr>
-        <w:t>RStudio</w:t>
-      </w:r>
-      <w:proofErr w:type="spellEnd"/>
-      <w:r>
-        <w:rPr>
-          <w:rFonts w:ascii="Times New Roman" w:hAnsi="Times New Roman" w:cs="Times New Roman"/>
-          <w:sz w:val="24"/>
-          <w:szCs w:val="24"/>
-        </w:rPr>
-        <w:t>.</w:t>
+        <w:t>You should now have a tab labeled Git next to Environment and History in your RStudio.</w:t>
       </w:r>
     </w:p>
     <w:p>
@@ -525,25 +321,7 @@
           <w:sz w:val="24"/>
           <w:szCs w:val="24"/>
         </w:rPr>
-        <w:t xml:space="preserve">Select Version Control and then </w:t>
-      </w:r>
-      <w:proofErr w:type="spellStart"/>
-      <w:r>
-        <w:rPr>
-          <w:rFonts w:ascii="Times New Roman" w:hAnsi="Times New Roman" w:cs="Times New Roman"/>
-          <w:sz w:val="24"/>
-          <w:szCs w:val="24"/>
-        </w:rPr>
-        <w:t>Git</w:t>
-      </w:r>
-      <w:proofErr w:type="spellEnd"/>
-      <w:r>
-        <w:rPr>
-          <w:rFonts w:ascii="Times New Roman" w:hAnsi="Times New Roman" w:cs="Times New Roman"/>
-          <w:sz w:val="24"/>
-          <w:szCs w:val="24"/>
-        </w:rPr>
-        <w:t>.</w:t>
+        <w:t>Select Version Control and then Git.</w:t>
       </w:r>
     </w:p>
     <w:p>
@@ -565,25 +343,7 @@
           <w:sz w:val="24"/>
           <w:szCs w:val="24"/>
         </w:rPr>
-        <w:t xml:space="preserve">Copy and paste the URL of the </w:t>
-      </w:r>
-      <w:proofErr w:type="spellStart"/>
-      <w:r>
-        <w:rPr>
-          <w:rFonts w:ascii="Times New Roman" w:hAnsi="Times New Roman" w:cs="Times New Roman"/>
-          <w:sz w:val="24"/>
-          <w:szCs w:val="24"/>
-        </w:rPr>
-        <w:t>Git</w:t>
-      </w:r>
-      <w:proofErr w:type="spellEnd"/>
-      <w:r>
-        <w:rPr>
-          <w:rFonts w:ascii="Times New Roman" w:hAnsi="Times New Roman" w:cs="Times New Roman"/>
-          <w:sz w:val="24"/>
-          <w:szCs w:val="24"/>
-        </w:rPr>
-        <w:t xml:space="preserve"> repository you would like to clone. (Cloning lets you have a copy of that project on your computer. You can then edit this copy and then “push” the changes to the copy on GitHub.) If you would like to clone the repository for our lab, the URL is </w:t>
+        <w:t xml:space="preserve">Copy and paste the URL of the Git repository you would like to clone. (Cloning lets you have a copy of that project on your computer. You can then edit this copy and then “push” the changes to the copy on GitHub.) If you would like to clone the repository for our lab, the URL is </w:t>
       </w:r>
       <w:hyperlink r:id="rId8" w:history="1">
         <w:r>
@@ -624,25 +384,7 @@
           <w:sz w:val="24"/>
           <w:szCs w:val="24"/>
         </w:rPr>
-        <w:t xml:space="preserve">Now there will be a copy of the entire </w:t>
-      </w:r>
-      <w:proofErr w:type="spellStart"/>
-      <w:r>
-        <w:rPr>
-          <w:rFonts w:ascii="Times New Roman" w:hAnsi="Times New Roman" w:cs="Times New Roman"/>
-          <w:sz w:val="24"/>
-          <w:szCs w:val="24"/>
-        </w:rPr>
-        <w:t>Kerkhoff</w:t>
-      </w:r>
-      <w:proofErr w:type="spellEnd"/>
-      <w:r>
-        <w:rPr>
-          <w:rFonts w:ascii="Times New Roman" w:hAnsi="Times New Roman" w:cs="Times New Roman"/>
-          <w:sz w:val="24"/>
-          <w:szCs w:val="24"/>
-        </w:rPr>
-        <w:t xml:space="preserve"> Lab GitHub on your computer (there’s no way to clone part of it as far as I know). When you open a file from part of that, e.g. when I open Biome-Transitions and then the corresponding R project, you now have the option to make your edits part of the repository that we can all access.</w:t>
+        <w:t>Now there will be a copy of the entire Kerkhoff Lab GitHub on your computer (there’s no way to clone part of it as far as I know). When you open a file from part of that, e.g. when I open Biome-Transitions and then the corresponding R project, you now have the option to make your edits part of the repository that we can all access.</w:t>
       </w:r>
     </w:p>
     <w:p>
@@ -682,61 +424,7 @@
           <w:sz w:val="24"/>
           <w:szCs w:val="24"/>
         </w:rPr>
-        <w:t xml:space="preserve">So you’ve made some edits to a file from the </w:t>
-      </w:r>
-      <w:proofErr w:type="spellStart"/>
-      <w:r>
-        <w:rPr>
-          <w:rFonts w:ascii="Times New Roman" w:hAnsi="Times New Roman" w:cs="Times New Roman"/>
-          <w:sz w:val="24"/>
-          <w:szCs w:val="24"/>
-        </w:rPr>
-        <w:t>Kerkhoff</w:t>
-      </w:r>
-      <w:proofErr w:type="spellEnd"/>
-      <w:r>
-        <w:rPr>
-          <w:rFonts w:ascii="Times New Roman" w:hAnsi="Times New Roman" w:cs="Times New Roman"/>
-          <w:sz w:val="24"/>
-          <w:szCs w:val="24"/>
-        </w:rPr>
-        <w:t xml:space="preserve"> Lab GitHub. You can see these edits in the </w:t>
-      </w:r>
-      <w:proofErr w:type="spellStart"/>
-      <w:r>
-        <w:rPr>
-          <w:rFonts w:ascii="Times New Roman" w:hAnsi="Times New Roman" w:cs="Times New Roman"/>
-          <w:sz w:val="24"/>
-          <w:szCs w:val="24"/>
-        </w:rPr>
-        <w:t>Git</w:t>
-      </w:r>
-      <w:proofErr w:type="spellEnd"/>
-      <w:r>
-        <w:rPr>
-          <w:rFonts w:ascii="Times New Roman" w:hAnsi="Times New Roman" w:cs="Times New Roman"/>
-          <w:sz w:val="24"/>
-          <w:szCs w:val="24"/>
-        </w:rPr>
-        <w:t xml:space="preserve"> tab from </w:t>
-      </w:r>
-      <w:proofErr w:type="spellStart"/>
-      <w:r>
-        <w:rPr>
-          <w:rFonts w:ascii="Times New Roman" w:hAnsi="Times New Roman" w:cs="Times New Roman"/>
-          <w:sz w:val="24"/>
-          <w:szCs w:val="24"/>
-        </w:rPr>
-        <w:t>RStudio</w:t>
-      </w:r>
-      <w:proofErr w:type="spellEnd"/>
-      <w:r>
-        <w:rPr>
-          <w:rFonts w:ascii="Times New Roman" w:hAnsi="Times New Roman" w:cs="Times New Roman"/>
-          <w:sz w:val="24"/>
-          <w:szCs w:val="24"/>
-        </w:rPr>
-        <w:t xml:space="preserve"> (next to History and Environment). You will see the files you have modified, so the R script file if you’ve changed that or any additional files you have added or deleted.</w:t>
+        <w:t>So you’ve made some edits to a file from the Kerkhoff Lab GitHub. You can see these edits in the Git tab from RStudio (next to History and Environment). You will see the files you have modified, so the R script file if you’ve changed that or any additional files you have added or deleted.</w:t>
       </w:r>
     </w:p>
     <w:p>
@@ -833,25 +521,7 @@
           <w:sz w:val="24"/>
           <w:szCs w:val="24"/>
         </w:rPr>
-        <w:t xml:space="preserve">Word to the wise—do not either commit or push when the changes involved adding a very large file. GitHub does not like this (I think there is a maximum file size) and your changes will not go through. If you have committed this, you will also be unable to make any further commits since </w:t>
-      </w:r>
-      <w:proofErr w:type="spellStart"/>
-      <w:r>
-        <w:rPr>
-          <w:rFonts w:ascii="Times New Roman" w:hAnsi="Times New Roman" w:cs="Times New Roman"/>
-          <w:sz w:val="24"/>
-          <w:szCs w:val="24"/>
-        </w:rPr>
-        <w:t>Git</w:t>
-      </w:r>
-      <w:proofErr w:type="spellEnd"/>
-      <w:r>
-        <w:rPr>
-          <w:rFonts w:ascii="Times New Roman" w:hAnsi="Times New Roman" w:cs="Times New Roman"/>
-          <w:sz w:val="24"/>
-          <w:szCs w:val="24"/>
-        </w:rPr>
-        <w:t xml:space="preserve"> pushes the commits in the order you made them.</w:t>
+        <w:t>Word to the wise—do not either commit or push when the changes involved adding a very large file. GitHub does not like this (I think there is a maximum file size) and your changes will not go through. If you have committed this, you will also be unable to make any further commits since Git pushes the commits in the order you made them.</w:t>
       </w:r>
     </w:p>
     <w:p>
@@ -909,43 +579,7 @@
           <w:sz w:val="24"/>
           <w:szCs w:val="24"/>
         </w:rPr>
-        <w:t xml:space="preserve">Press More (with the little gear next to it), and select Shell. This opens </w:t>
-      </w:r>
-      <w:proofErr w:type="spellStart"/>
-      <w:r>
-        <w:rPr>
-          <w:rFonts w:ascii="Times New Roman" w:hAnsi="Times New Roman" w:cs="Times New Roman"/>
-          <w:sz w:val="24"/>
-          <w:szCs w:val="24"/>
-        </w:rPr>
-        <w:t>Git</w:t>
-      </w:r>
-      <w:proofErr w:type="spellEnd"/>
-      <w:r>
-        <w:rPr>
-          <w:rFonts w:ascii="Times New Roman" w:hAnsi="Times New Roman" w:cs="Times New Roman"/>
-          <w:sz w:val="24"/>
-          <w:szCs w:val="24"/>
-        </w:rPr>
-        <w:t xml:space="preserve"> Bash, where you can enter </w:t>
-      </w:r>
-      <w:proofErr w:type="spellStart"/>
-      <w:r>
-        <w:rPr>
-          <w:rFonts w:ascii="Times New Roman" w:hAnsi="Times New Roman" w:cs="Times New Roman"/>
-          <w:sz w:val="24"/>
-          <w:szCs w:val="24"/>
-        </w:rPr>
-        <w:t>Git</w:t>
-      </w:r>
-      <w:proofErr w:type="spellEnd"/>
-      <w:r>
-        <w:rPr>
-          <w:rFonts w:ascii="Times New Roman" w:hAnsi="Times New Roman" w:cs="Times New Roman"/>
-          <w:sz w:val="24"/>
-          <w:szCs w:val="24"/>
-        </w:rPr>
-        <w:t>-specific commands to fix whatever problem you might have.</w:t>
+        <w:t>Press More (with the little gear next to it), and select Shell. This opens Git Bash, where you can enter Git-specific commands to fix whatever problem you might have.</w:t>
       </w:r>
     </w:p>
     <w:p>
@@ -968,6 +602,47 @@
           <w:szCs w:val="24"/>
         </w:rPr>
         <w:t>I’ll update this document with specific instructions for common problems I’ve had that required the Shell! Most of the time I just Google what went wrong and then try things until I find a workable solution. There are a lot of online resources so I’ll add ones I find useful (and you guys can too!). The main thing is to do what you can to ensure you have a copy of all the important changes in case something goes wrong and they are lost in RStudio/GitHub.</w:t>
+      </w:r>
+    </w:p>
+    <w:p>
+      <w:pPr>
+        <w:pStyle w:val="ListParagraph"/>
+        <w:numPr>
+          <w:ilvl w:val="0"/>
+          <w:numId w:val="6"/>
+        </w:numPr>
+        <w:rPr>
+          <w:rFonts w:ascii="Times New Roman" w:hAnsi="Times New Roman" w:cs="Times New Roman"/>
+          <w:sz w:val="24"/>
+          <w:szCs w:val="24"/>
+        </w:rPr>
+      </w:pPr>
+      <w:r>
+        <w:rPr>
+          <w:rFonts w:ascii="Times New Roman" w:hAnsi="Times New Roman" w:cs="Times New Roman"/>
+          <w:sz w:val="24"/>
+          <w:szCs w:val="24"/>
+        </w:rPr>
+        <w:t xml:space="preserve">Deleting a commit: </w:t>
+      </w:r>
+      <w:hyperlink r:id="rId9" w:history="1">
+        <w:r>
+          <w:rPr>
+            <w:rStyle w:val="Hyperlink"/>
+            <w:rFonts w:ascii="Times New Roman" w:hAnsi="Times New Roman" w:cs="Times New Roman"/>
+            <w:sz w:val="24"/>
+            <w:szCs w:val="24"/>
+          </w:rPr>
+          <w:t>https://sethrobertson.github.io/GitFixUm/fixup.html</w:t>
+        </w:r>
+      </w:hyperlink>
+      <w:r>
+        <w:rPr>
+          <w:rFonts w:ascii="Times New Roman" w:hAnsi="Times New Roman" w:cs="Times New Roman"/>
+          <w:sz w:val="24"/>
+          <w:szCs w:val="24"/>
+        </w:rPr>
+        <w:t>. This link takes you to a “Git choose your own adventure” where you can select exactly what you want to delete or fix. There are commands for fixing a variety of these problems.</w:t>
       </w:r>
       <w:bookmarkStart w:id="0" w:name="_GoBack"/>
       <w:bookmarkEnd w:id="0"/>
@@ -1994,6 +1669,37 @@
       <w:u w:val="single"/>
     </w:rPr>
   </w:style>
+  <w:style w:type="paragraph" w:styleId="BalloonText">
+    <w:name w:val="Balloon Text"/>
+    <w:basedOn w:val="Normal"/>
+    <w:link w:val="BalloonTextChar"/>
+    <w:uiPriority w:val="99"/>
+    <w:semiHidden/>
+    <w:unhideWhenUsed/>
+    <w:rsid w:val="00E243A5"/>
+    <w:pPr>
+      <w:spacing w:after="0" w:line="240" w:lineRule="auto"/>
+    </w:pPr>
+    <w:rPr>
+      <w:rFonts w:ascii="Segoe UI" w:hAnsi="Segoe UI" w:cs="Segoe UI"/>
+      <w:sz w:val="18"/>
+      <w:szCs w:val="18"/>
+    </w:rPr>
+  </w:style>
+  <w:style w:type="character" w:customStyle="1" w:styleId="BalloonTextChar">
+    <w:name w:val="Balloon Text Char"/>
+    <w:basedOn w:val="DefaultParagraphFont"/>
+    <w:link w:val="BalloonText"/>
+    <w:uiPriority w:val="99"/>
+    <w:semiHidden/>
+    <w:rsid w:val="00E243A5"/>
+    <w:rPr>
+      <w:rFonts w:ascii="Segoe UI" w:hAnsi="Segoe UI" w:cs="Segoe UI"/>
+      <w:sz w:val="18"/>
+      <w:szCs w:val="18"/>
+      <w:lang w:val="en-US"/>
+    </w:rPr>
+  </w:style>
 </w:styles>
 </file>
 

</xml_diff>

<commit_message>
Updated GitHub and RStudio tutorial
</commit_message>
<xml_diff>
--- a/Tutorials/GitHub and RStudio.docx
+++ b/Tutorials/GitHub and RStudio.docx
@@ -266,6 +266,161 @@
       <w:pPr>
         <w:rPr>
           <w:rFonts w:ascii="Times New Roman" w:hAnsi="Times New Roman" w:cs="Times New Roman"/>
+          <w:i/>
+          <w:sz w:val="32"/>
+          <w:szCs w:val="32"/>
+        </w:rPr>
+      </w:pPr>
+      <w:r>
+        <w:rPr>
+          <w:rFonts w:ascii="Times New Roman" w:hAnsi="Times New Roman" w:cs="Times New Roman"/>
+          <w:i/>
+          <w:sz w:val="32"/>
+          <w:szCs w:val="32"/>
+        </w:rPr>
+        <w:t>Creating a new GitHub repository</w:t>
+      </w:r>
+    </w:p>
+    <w:p>
+      <w:pPr>
+        <w:pStyle w:val="ListParagraph"/>
+        <w:numPr>
+          <w:ilvl w:val="0"/>
+          <w:numId w:val="7"/>
+        </w:numPr>
+        <w:rPr>
+          <w:rFonts w:ascii="Times New Roman" w:hAnsi="Times New Roman" w:cs="Times New Roman"/>
+          <w:sz w:val="24"/>
+          <w:szCs w:val="24"/>
+        </w:rPr>
+      </w:pPr>
+      <w:r>
+        <w:rPr>
+          <w:rFonts w:ascii="Times New Roman" w:hAnsi="Times New Roman" w:cs="Times New Roman"/>
+          <w:sz w:val="24"/>
+          <w:szCs w:val="24"/>
+        </w:rPr>
+        <w:t xml:space="preserve">Go to </w:t>
+      </w:r>
+      <w:hyperlink r:id="rId8" w:history="1">
+        <w:r>
+          <w:rPr>
+            <w:rStyle w:val="Hyperlink"/>
+            <w:rFonts w:ascii="Times New Roman" w:hAnsi="Times New Roman" w:cs="Times New Roman"/>
+            <w:sz w:val="24"/>
+            <w:szCs w:val="24"/>
+          </w:rPr>
+          <w:t>github.com/KerkhoffLab</w:t>
+        </w:r>
+      </w:hyperlink>
+      <w:r>
+        <w:rPr>
+          <w:rFonts w:ascii="Times New Roman" w:hAnsi="Times New Roman" w:cs="Times New Roman"/>
+          <w:sz w:val="24"/>
+          <w:szCs w:val="24"/>
+        </w:rPr>
+        <w:t xml:space="preserve"> (or whatever GitHub account you are using) and under the “Repositories” tab click the green “New” button.</w:t>
+      </w:r>
+    </w:p>
+    <w:p>
+      <w:pPr>
+        <w:pStyle w:val="ListParagraph"/>
+        <w:numPr>
+          <w:ilvl w:val="0"/>
+          <w:numId w:val="7"/>
+        </w:numPr>
+        <w:rPr>
+          <w:rFonts w:ascii="Times New Roman" w:hAnsi="Times New Roman" w:cs="Times New Roman"/>
+          <w:sz w:val="24"/>
+          <w:szCs w:val="24"/>
+        </w:rPr>
+      </w:pPr>
+      <w:r>
+        <w:rPr>
+          <w:rFonts w:ascii="Times New Roman" w:hAnsi="Times New Roman" w:cs="Times New Roman"/>
+          <w:sz w:val="24"/>
+          <w:szCs w:val="24"/>
+        </w:rPr>
+        <w:t>Enter repository name, description, etc. and create the repository.</w:t>
+      </w:r>
+    </w:p>
+    <w:p>
+      <w:pPr>
+        <w:rPr>
+          <w:rFonts w:ascii="Times New Roman" w:hAnsi="Times New Roman" w:cs="Times New Roman"/>
+          <w:i/>
+          <w:sz w:val="32"/>
+          <w:szCs w:val="32"/>
+        </w:rPr>
+      </w:pPr>
+      <w:r>
+        <w:rPr>
+          <w:rFonts w:ascii="Times New Roman" w:hAnsi="Times New Roman" w:cs="Times New Roman"/>
+          <w:i/>
+          <w:sz w:val="32"/>
+          <w:szCs w:val="32"/>
+        </w:rPr>
+        <w:t>Creating a new GitHub repository</w:t>
+      </w:r>
+    </w:p>
+    <w:p>
+      <w:pPr>
+        <w:pStyle w:val="ListParagraph"/>
+        <w:numPr>
+          <w:ilvl w:val="0"/>
+          <w:numId w:val="8"/>
+        </w:numPr>
+        <w:ind w:left="720"/>
+        <w:rPr>
+          <w:rFonts w:ascii="Times New Roman" w:hAnsi="Times New Roman" w:cs="Times New Roman"/>
+          <w:sz w:val="24"/>
+          <w:szCs w:val="24"/>
+        </w:rPr>
+      </w:pPr>
+      <w:r>
+        <w:rPr>
+          <w:rFonts w:ascii="Times New Roman" w:hAnsi="Times New Roman" w:cs="Times New Roman"/>
+          <w:sz w:val="24"/>
+          <w:szCs w:val="24"/>
+        </w:rPr>
+        <w:t>Go</w:t>
+      </w:r>
+      <w:r>
+        <w:rPr>
+          <w:rFonts w:ascii="Times New Roman" w:hAnsi="Times New Roman" w:cs="Times New Roman"/>
+          <w:sz w:val="24"/>
+          <w:szCs w:val="24"/>
+        </w:rPr>
+        <w:t xml:space="preserve"> to the repository and click on the “Settings” tab. </w:t>
+      </w:r>
+    </w:p>
+    <w:p>
+      <w:pPr>
+        <w:pStyle w:val="ListParagraph"/>
+        <w:numPr>
+          <w:ilvl w:val="0"/>
+          <w:numId w:val="8"/>
+        </w:numPr>
+        <w:ind w:left="720"/>
+        <w:rPr>
+          <w:rFonts w:ascii="Times New Roman" w:hAnsi="Times New Roman" w:cs="Times New Roman"/>
+          <w:sz w:val="24"/>
+          <w:szCs w:val="24"/>
+        </w:rPr>
+      </w:pPr>
+      <w:r>
+        <w:rPr>
+          <w:rFonts w:ascii="Times New Roman" w:hAnsi="Times New Roman" w:cs="Times New Roman"/>
+          <w:sz w:val="24"/>
+          <w:szCs w:val="24"/>
+        </w:rPr>
+        <w:t>Change the name and click “Rename.”</w:t>
+      </w:r>
+    </w:p>
+    <w:p>
+      <w:pPr>
+        <w:rPr>
+          <w:rFonts w:ascii="Times New Roman" w:hAnsi="Times New Roman" w:cs="Times New Roman"/>
           <w:sz w:val="32"/>
           <w:szCs w:val="32"/>
         </w:rPr>
@@ -343,9 +498,25 @@
           <w:sz w:val="24"/>
           <w:szCs w:val="24"/>
         </w:rPr>
-        <w:t xml:space="preserve">Copy and paste the URL of the Git repository you would like to clone. (Cloning lets you have a copy of that project on your computer. You can then edit this copy and then “push” the changes to the copy on GitHub.) If you would like to clone the repository for our lab, the URL is </w:t>
-      </w:r>
-      <w:hyperlink r:id="rId8" w:history="1">
+        <w:t xml:space="preserve">Copy and paste the URL of the Git repository you would like to clone. (Cloning lets you have a copy of that project on your computer. You can then edit this copy and then “push” the changes to the copy on GitHub.) If you would like to clone the </w:t>
+      </w:r>
+      <w:r>
+        <w:rPr>
+          <w:rFonts w:ascii="Times New Roman" w:hAnsi="Times New Roman" w:cs="Times New Roman"/>
+          <w:sz w:val="24"/>
+          <w:szCs w:val="24"/>
+        </w:rPr>
+        <w:t xml:space="preserve">old </w:t>
+      </w:r>
+      <w:r>
+        <w:rPr>
+          <w:rFonts w:ascii="Times New Roman" w:hAnsi="Times New Roman" w:cs="Times New Roman"/>
+          <w:sz w:val="24"/>
+          <w:szCs w:val="24"/>
+        </w:rPr>
+        <w:t xml:space="preserve">repository for our lab, the URL is </w:t>
+      </w:r>
+      <w:hyperlink r:id="rId9" w:history="1">
         <w:r>
           <w:rPr>
             <w:rStyle w:val="Hyperlink"/>
@@ -364,6 +535,33 @@
         </w:rPr>
         <w:t>.</w:t>
       </w:r>
+      <w:r>
+        <w:rPr>
+          <w:rFonts w:ascii="Times New Roman" w:hAnsi="Times New Roman" w:cs="Times New Roman"/>
+          <w:sz w:val="24"/>
+          <w:szCs w:val="24"/>
+        </w:rPr>
+        <w:t xml:space="preserve"> Now we have a new GitHub where you can have separate repositories for each new project: </w:t>
+      </w:r>
+      <w:hyperlink r:id="rId10" w:history="1">
+        <w:r>
+          <w:rPr>
+            <w:rStyle w:val="Hyperlink"/>
+            <w:rFonts w:ascii="Times New Roman" w:hAnsi="Times New Roman" w:cs="Times New Roman"/>
+            <w:sz w:val="24"/>
+            <w:szCs w:val="24"/>
+          </w:rPr>
+          <w:t>https://github.com/KerkhoffLab</w:t>
+        </w:r>
+      </w:hyperlink>
+      <w:r>
+        <w:rPr>
+          <w:rFonts w:ascii="Times New Roman" w:hAnsi="Times New Roman" w:cs="Times New Roman"/>
+          <w:sz w:val="24"/>
+          <w:szCs w:val="24"/>
+        </w:rPr>
+        <w:t>.</w:t>
+      </w:r>
     </w:p>
     <w:p>
       <w:pPr>
@@ -384,8 +582,54 @@
           <w:sz w:val="24"/>
           <w:szCs w:val="24"/>
         </w:rPr>
-        <w:t>Now there will be a copy of the entire Kerkhoff Lab GitHub on your computer (there’s no way to clone part of it as far as I know). When you open a file from part of that, e.g. when I open Biome-Transitions and then the corresponding R project, you now have the option to make your edits part of the repository that we can all access.</w:t>
-      </w:r>
+        <w:t>Now there will be a clone of whichever repository you choose. [If you clone the original repository for our lab (</w:t>
+      </w:r>
+      <w:hyperlink r:id="rId11" w:history="1">
+        <w:r>
+          <w:rPr>
+            <w:rStyle w:val="Hyperlink"/>
+            <w:rFonts w:ascii="Times New Roman" w:hAnsi="Times New Roman" w:cs="Times New Roman"/>
+            <w:sz w:val="24"/>
+            <w:szCs w:val="24"/>
+          </w:rPr>
+          <w:t>https://github.com/kerkhoffa/kerkhofflab</w:t>
+        </w:r>
+      </w:hyperlink>
+      <w:r>
+        <w:rPr>
+          <w:rFonts w:ascii="Times New Roman" w:hAnsi="Times New Roman" w:cs="Times New Roman"/>
+          <w:sz w:val="24"/>
+          <w:szCs w:val="24"/>
+        </w:rPr>
+        <w:t xml:space="preserve">), </w:t>
+      </w:r>
+      <w:r>
+        <w:rPr>
+          <w:rFonts w:ascii="Times New Roman" w:hAnsi="Times New Roman" w:cs="Times New Roman"/>
+          <w:sz w:val="24"/>
+          <w:szCs w:val="24"/>
+        </w:rPr>
+        <w:t xml:space="preserve">there will be a copy of the entire Kerkhoff Lab GitHub on your computer (there’s no way to clone part of it). When you open a file from part of that, e.g. when I open Biome-Transitions and then the </w:t>
+      </w:r>
+      <w:r>
+        <w:rPr>
+          <w:rFonts w:ascii="Times New Roman" w:hAnsi="Times New Roman" w:cs="Times New Roman"/>
+          <w:sz w:val="24"/>
+          <w:szCs w:val="24"/>
+        </w:rPr>
+        <w:lastRenderedPageBreak/>
+        <w:t>corresponding R project, you now have the option to make your edits part of the repository that we can all access.</w:t>
+      </w:r>
+      <w:r>
+        <w:rPr>
+          <w:rFonts w:ascii="Times New Roman" w:hAnsi="Times New Roman" w:cs="Times New Roman"/>
+          <w:sz w:val="24"/>
+          <w:szCs w:val="24"/>
+        </w:rPr>
+        <w:t>]</w:t>
+      </w:r>
+      <w:bookmarkStart w:id="0" w:name="_GoBack"/>
+      <w:bookmarkEnd w:id="0"/>
     </w:p>
     <w:p>
       <w:pPr>
@@ -468,16 +712,7 @@
           <w:sz w:val="24"/>
           <w:szCs w:val="24"/>
         </w:rPr>
-        <w:t xml:space="preserve">Add a Commit message describing these edits. This will make life easier if you want to go back through previous versions. When you’re satisfied with the changes and your </w:t>
-      </w:r>
-      <w:r>
-        <w:rPr>
-          <w:rFonts w:ascii="Times New Roman" w:hAnsi="Times New Roman" w:cs="Times New Roman"/>
-          <w:sz w:val="24"/>
-          <w:szCs w:val="24"/>
-        </w:rPr>
-        <w:lastRenderedPageBreak/>
-        <w:t>description, press Commit. It will now tell you how many commits you are ahead of the master, i.e. how many times you’ve committed since pushing these edits through.</w:t>
+        <w:t>Add a Commit message describing these edits. This will make life easier if you want to go back through previous versions. When you’re satisfied with the changes and your description, press Commit. It will now tell you how many commits you are ahead of the master, i.e. how many times you’ve committed since pushing these edits through.</w:t>
       </w:r>
     </w:p>
     <w:p>
@@ -625,7 +860,7 @@
         </w:rPr>
         <w:t xml:space="preserve">Deleting a commit: </w:t>
       </w:r>
-      <w:hyperlink r:id="rId9" w:history="1">
+      <w:hyperlink r:id="rId12" w:history="1">
         <w:r>
           <w:rPr>
             <w:rStyle w:val="Hyperlink"/>
@@ -644,8 +879,6 @@
         </w:rPr>
         <w:t>. This link takes you to a “Git choose your own adventure” where you can select exactly what you want to delete or fix. There are commands for fixing a variety of these problems.</w:t>
       </w:r>
-      <w:bookmarkStart w:id="0" w:name="_GoBack"/>
-      <w:bookmarkEnd w:id="0"/>
     </w:p>
     <w:sectPr>
       <w:pgSz w:w="12240" w:h="15840"/>
@@ -660,6 +893,95 @@
 <file path=word/numbering.xml><?xml version="1.0" encoding="utf-8"?>
 <w:numbering xmlns:wpc="http://schemas.microsoft.com/office/word/2010/wordprocessingCanvas" xmlns:mc="http://schemas.openxmlformats.org/markup-compatibility/2006" xmlns:o="urn:schemas-microsoft-com:office:office" xmlns:r="http://schemas.openxmlformats.org/officeDocument/2006/relationships" xmlns:m="http://schemas.openxmlformats.org/officeDocument/2006/math" xmlns:v="urn:schemas-microsoft-com:vml" xmlns:wp14="http://schemas.microsoft.com/office/word/2010/wordprocessingDrawing" xmlns:wp="http://schemas.openxmlformats.org/drawingml/2006/wordprocessingDrawing" xmlns:w10="urn:schemas-microsoft-com:office:word" xmlns:w="http://schemas.openxmlformats.org/wordprocessingml/2006/main" xmlns:w14="http://schemas.microsoft.com/office/word/2010/wordml" xmlns:w15="http://schemas.microsoft.com/office/word/2012/wordml" xmlns:wpg="http://schemas.microsoft.com/office/word/2010/wordprocessingGroup" xmlns:wpi="http://schemas.microsoft.com/office/word/2010/wordprocessingInk" xmlns:wne="http://schemas.microsoft.com/office/word/2006/wordml" xmlns:wps="http://schemas.microsoft.com/office/word/2010/wordprocessingShape" mc:Ignorable="w14 w15 wp14">
   <w:abstractNum w:abstractNumId="0" w15:restartNumberingAfterBreak="0">
+    <w:nsid w:val="05F41016"/>
+    <w:multiLevelType w:val="hybridMultilevel"/>
+    <w:tmpl w:val="1BA8602C"/>
+    <w:lvl w:ilvl="0" w:tplc="C5420604">
+      <w:start w:val="1"/>
+      <w:numFmt w:val="decimal"/>
+      <w:lvlText w:val="%1."/>
+      <w:lvlJc w:val="left"/>
+      <w:pPr>
+        <w:ind w:left="1080" w:hanging="360"/>
+      </w:pPr>
+      <w:rPr>
+        <w:rFonts w:hint="default"/>
+      </w:rPr>
+    </w:lvl>
+    <w:lvl w:ilvl="1" w:tplc="240A0019" w:tentative="1">
+      <w:start w:val="1"/>
+      <w:numFmt w:val="lowerLetter"/>
+      <w:lvlText w:val="%2."/>
+      <w:lvlJc w:val="left"/>
+      <w:pPr>
+        <w:ind w:left="1800" w:hanging="360"/>
+      </w:pPr>
+    </w:lvl>
+    <w:lvl w:ilvl="2" w:tplc="240A001B" w:tentative="1">
+      <w:start w:val="1"/>
+      <w:numFmt w:val="lowerRoman"/>
+      <w:lvlText w:val="%3."/>
+      <w:lvlJc w:val="right"/>
+      <w:pPr>
+        <w:ind w:left="2520" w:hanging="180"/>
+      </w:pPr>
+    </w:lvl>
+    <w:lvl w:ilvl="3" w:tplc="240A000F" w:tentative="1">
+      <w:start w:val="1"/>
+      <w:numFmt w:val="decimal"/>
+      <w:lvlText w:val="%4."/>
+      <w:lvlJc w:val="left"/>
+      <w:pPr>
+        <w:ind w:left="3240" w:hanging="360"/>
+      </w:pPr>
+    </w:lvl>
+    <w:lvl w:ilvl="4" w:tplc="240A0019" w:tentative="1">
+      <w:start w:val="1"/>
+      <w:numFmt w:val="lowerLetter"/>
+      <w:lvlText w:val="%5."/>
+      <w:lvlJc w:val="left"/>
+      <w:pPr>
+        <w:ind w:left="3960" w:hanging="360"/>
+      </w:pPr>
+    </w:lvl>
+    <w:lvl w:ilvl="5" w:tplc="240A001B" w:tentative="1">
+      <w:start w:val="1"/>
+      <w:numFmt w:val="lowerRoman"/>
+      <w:lvlText w:val="%6."/>
+      <w:lvlJc w:val="right"/>
+      <w:pPr>
+        <w:ind w:left="4680" w:hanging="180"/>
+      </w:pPr>
+    </w:lvl>
+    <w:lvl w:ilvl="6" w:tplc="240A000F" w:tentative="1">
+      <w:start w:val="1"/>
+      <w:numFmt w:val="decimal"/>
+      <w:lvlText w:val="%7."/>
+      <w:lvlJc w:val="left"/>
+      <w:pPr>
+        <w:ind w:left="5400" w:hanging="360"/>
+      </w:pPr>
+    </w:lvl>
+    <w:lvl w:ilvl="7" w:tplc="240A0019" w:tentative="1">
+      <w:start w:val="1"/>
+      <w:numFmt w:val="lowerLetter"/>
+      <w:lvlText w:val="%8."/>
+      <w:lvlJc w:val="left"/>
+      <w:pPr>
+        <w:ind w:left="6120" w:hanging="360"/>
+      </w:pPr>
+    </w:lvl>
+    <w:lvl w:ilvl="8" w:tplc="240A001B" w:tentative="1">
+      <w:start w:val="1"/>
+      <w:numFmt w:val="lowerRoman"/>
+      <w:lvlText w:val="%9."/>
+      <w:lvlJc w:val="right"/>
+      <w:pPr>
+        <w:ind w:left="6840" w:hanging="180"/>
+      </w:pPr>
+    </w:lvl>
+  </w:abstractNum>
+  <w:abstractNum w:abstractNumId="1" w15:restartNumberingAfterBreak="0">
     <w:nsid w:val="0C5559D3"/>
     <w:multiLevelType w:val="hybridMultilevel"/>
     <w:tmpl w:val="6CD24620"/>
@@ -745,7 +1067,7 @@
       </w:pPr>
     </w:lvl>
   </w:abstractNum>
-  <w:abstractNum w:abstractNumId="1" w15:restartNumberingAfterBreak="0">
+  <w:abstractNum w:abstractNumId="2" w15:restartNumberingAfterBreak="0">
     <w:nsid w:val="0EDA7B81"/>
     <w:multiLevelType w:val="hybridMultilevel"/>
     <w:tmpl w:val="9EDA820A"/>
@@ -831,7 +1153,7 @@
       </w:pPr>
     </w:lvl>
   </w:abstractNum>
-  <w:abstractNum w:abstractNumId="2" w15:restartNumberingAfterBreak="0">
+  <w:abstractNum w:abstractNumId="3" w15:restartNumberingAfterBreak="0">
     <w:nsid w:val="2DC2391F"/>
     <w:multiLevelType w:val="hybridMultilevel"/>
     <w:tmpl w:val="4678CC38"/>
@@ -944,7 +1266,7 @@
       </w:rPr>
     </w:lvl>
   </w:abstractNum>
-  <w:abstractNum w:abstractNumId="3" w15:restartNumberingAfterBreak="0">
+  <w:abstractNum w:abstractNumId="4" w15:restartNumberingAfterBreak="0">
     <w:nsid w:val="30183406"/>
     <w:multiLevelType w:val="hybridMultilevel"/>
     <w:tmpl w:val="07688BA6"/>
@@ -1030,7 +1352,93 @@
       </w:pPr>
     </w:lvl>
   </w:abstractNum>
-  <w:abstractNum w:abstractNumId="4" w15:restartNumberingAfterBreak="0">
+  <w:abstractNum w:abstractNumId="5" w15:restartNumberingAfterBreak="0">
+    <w:nsid w:val="34864656"/>
+    <w:multiLevelType w:val="hybridMultilevel"/>
+    <w:tmpl w:val="49C46112"/>
+    <w:lvl w:ilvl="0" w:tplc="240A000F">
+      <w:start w:val="1"/>
+      <w:numFmt w:val="decimal"/>
+      <w:lvlText w:val="%1."/>
+      <w:lvlJc w:val="left"/>
+      <w:pPr>
+        <w:ind w:left="720" w:hanging="360"/>
+      </w:pPr>
+    </w:lvl>
+    <w:lvl w:ilvl="1" w:tplc="240A0019" w:tentative="1">
+      <w:start w:val="1"/>
+      <w:numFmt w:val="lowerLetter"/>
+      <w:lvlText w:val="%2."/>
+      <w:lvlJc w:val="left"/>
+      <w:pPr>
+        <w:ind w:left="1440" w:hanging="360"/>
+      </w:pPr>
+    </w:lvl>
+    <w:lvl w:ilvl="2" w:tplc="240A001B" w:tentative="1">
+      <w:start w:val="1"/>
+      <w:numFmt w:val="lowerRoman"/>
+      <w:lvlText w:val="%3."/>
+      <w:lvlJc w:val="right"/>
+      <w:pPr>
+        <w:ind w:left="2160" w:hanging="180"/>
+      </w:pPr>
+    </w:lvl>
+    <w:lvl w:ilvl="3" w:tplc="240A000F" w:tentative="1">
+      <w:start w:val="1"/>
+      <w:numFmt w:val="decimal"/>
+      <w:lvlText w:val="%4."/>
+      <w:lvlJc w:val="left"/>
+      <w:pPr>
+        <w:ind w:left="2880" w:hanging="360"/>
+      </w:pPr>
+    </w:lvl>
+    <w:lvl w:ilvl="4" w:tplc="240A0019" w:tentative="1">
+      <w:start w:val="1"/>
+      <w:numFmt w:val="lowerLetter"/>
+      <w:lvlText w:val="%5."/>
+      <w:lvlJc w:val="left"/>
+      <w:pPr>
+        <w:ind w:left="3600" w:hanging="360"/>
+      </w:pPr>
+    </w:lvl>
+    <w:lvl w:ilvl="5" w:tplc="240A001B" w:tentative="1">
+      <w:start w:val="1"/>
+      <w:numFmt w:val="lowerRoman"/>
+      <w:lvlText w:val="%6."/>
+      <w:lvlJc w:val="right"/>
+      <w:pPr>
+        <w:ind w:left="4320" w:hanging="180"/>
+      </w:pPr>
+    </w:lvl>
+    <w:lvl w:ilvl="6" w:tplc="240A000F" w:tentative="1">
+      <w:start w:val="1"/>
+      <w:numFmt w:val="decimal"/>
+      <w:lvlText w:val="%7."/>
+      <w:lvlJc w:val="left"/>
+      <w:pPr>
+        <w:ind w:left="5040" w:hanging="360"/>
+      </w:pPr>
+    </w:lvl>
+    <w:lvl w:ilvl="7" w:tplc="240A0019" w:tentative="1">
+      <w:start w:val="1"/>
+      <w:numFmt w:val="lowerLetter"/>
+      <w:lvlText w:val="%8."/>
+      <w:lvlJc w:val="left"/>
+      <w:pPr>
+        <w:ind w:left="5760" w:hanging="360"/>
+      </w:pPr>
+    </w:lvl>
+    <w:lvl w:ilvl="8" w:tplc="240A001B" w:tentative="1">
+      <w:start w:val="1"/>
+      <w:numFmt w:val="lowerRoman"/>
+      <w:lvlText w:val="%9."/>
+      <w:lvlJc w:val="right"/>
+      <w:pPr>
+        <w:ind w:left="6480" w:hanging="180"/>
+      </w:pPr>
+    </w:lvl>
+  </w:abstractNum>
+  <w:abstractNum w:abstractNumId="6" w15:restartNumberingAfterBreak="0">
     <w:nsid w:val="71743BDA"/>
     <w:multiLevelType w:val="hybridMultilevel"/>
     <w:tmpl w:val="A834741E"/>
@@ -1116,7 +1524,7 @@
       </w:pPr>
     </w:lvl>
   </w:abstractNum>
-  <w:abstractNum w:abstractNumId="5" w15:restartNumberingAfterBreak="0">
+  <w:abstractNum w:abstractNumId="7" w15:restartNumberingAfterBreak="0">
     <w:nsid w:val="7CF5127B"/>
     <w:multiLevelType w:val="hybridMultilevel"/>
     <w:tmpl w:val="6278EE6C"/>
@@ -1203,22 +1611,28 @@
     </w:lvl>
   </w:abstractNum>
   <w:num w:numId="1">
+    <w:abstractNumId w:val="2"/>
+  </w:num>
+  <w:num w:numId="2">
     <w:abstractNumId w:val="1"/>
   </w:num>
-  <w:num w:numId="2">
-    <w:abstractNumId w:val="0"/>
+  <w:num w:numId="3">
+    <w:abstractNumId w:val="4"/>
   </w:num>
-  <w:num w:numId="3">
+  <w:num w:numId="4">
+    <w:abstractNumId w:val="6"/>
+  </w:num>
+  <w:num w:numId="5">
     <w:abstractNumId w:val="3"/>
   </w:num>
-  <w:num w:numId="4">
-    <w:abstractNumId w:val="4"/>
+  <w:num w:numId="6">
+    <w:abstractNumId w:val="7"/>
   </w:num>
-  <w:num w:numId="5">
-    <w:abstractNumId w:val="2"/>
+  <w:num w:numId="7">
+    <w:abstractNumId w:val="5"/>
   </w:num>
-  <w:num w:numId="6">
-    <w:abstractNumId w:val="5"/>
+  <w:num w:numId="8">
+    <w:abstractNumId w:val="0"/>
   </w:num>
 </w:numbering>
 </file>

</xml_diff>